<commit_message>
added part 3 writeup.
</commit_message>
<xml_diff>
--- a/Part2/Part2_Writeup.docx
+++ b/Part2/Part2_Writeup.docx
@@ -4,15 +4,18 @@
   <w:body>
     <w:p>
       <w:r>
-        <w:t>I did not add integrity or authenticity check creating “t” by using the “ka” other half of the key, therefore I never check if t’ = t.</w:t>
+        <w:t>I did not add integrity or authenticity check creating “t” by using the “</w:t>
+      </w:r>
+      <w:proofErr w:type="spellStart"/>
+      <w:r>
+        <w:t>ka</w:t>
+      </w:r>
+      <w:proofErr w:type="spellEnd"/>
+      <w:r>
+        <w:t>” other half of the key, therefore I never check if t’ = t.</w:t>
       </w:r>
     </w:p>
     <w:p>
-      <w:pPr>
-        <w:rPr>
-          <w:rFonts w:hint="eastAsia"/>
-        </w:rPr>
-      </w:pPr>
       <w:r>
         <w:t>I used “</w:t>
       </w:r>
@@ -76,7 +79,21 @@
         <w:rPr>
           <w:rFonts w:hint="eastAsia"/>
         </w:rPr>
-        <w:t>In this case the two files are identical and have the same output when viewed through NotePad++.</w:t>
+        <w:t xml:space="preserve">In this case the two files are identical and have the same output when viewed through </w:t>
+      </w:r>
+      <w:proofErr w:type="spellStart"/>
+      <w:r>
+        <w:rPr>
+          <w:rFonts w:hint="eastAsia"/>
+        </w:rPr>
+        <w:t>NotePad</w:t>
+      </w:r>
+      <w:proofErr w:type="spellEnd"/>
+      <w:r>
+        <w:rPr>
+          <w:rFonts w:hint="eastAsia"/>
+        </w:rPr>
+        <w:t>++.</w:t>
       </w:r>
       <w:r>
         <w:t xml:space="preserve"> </w:t>
@@ -84,15 +101,18 @@
     </w:p>
     <w:p>
       <w:r>
-        <w:t>Most of the hex handle functions are from StackOverFlow and as long as they worked, I did not feel the need to re-write those functions myself. I aimed at the bigger picture in trying to put all the pieces together to get the encryption and decryption working.</w:t>
+        <w:t xml:space="preserve">Most of the hex handle functions are from </w:t>
+      </w:r>
+      <w:proofErr w:type="spellStart"/>
+      <w:r>
+        <w:t>StackOverFlow</w:t>
+      </w:r>
+      <w:proofErr w:type="spellEnd"/>
+      <w:r>
+        <w:t xml:space="preserve"> and as long as they worked, I did not feel the need to re-write those functions myself. I aimed at the bigger picture in trying to put all the pieces together to get the encryption and decryption working.</w:t>
       </w:r>
     </w:p>
     <w:p>
-      <w:pPr>
-        <w:rPr>
-          <w:rFonts w:hint="eastAsia"/>
-        </w:rPr>
-      </w:pPr>
       <w:r>
         <w:t xml:space="preserve">Also disclaimer: </w:t>
       </w:r>
@@ -100,7 +120,21 @@
         <w:rPr>
           <w:rFonts w:hint="eastAsia"/>
         </w:rPr>
-        <w:t xml:space="preserve">I had issue decrypting because I already converted the encrypted message to hex, therefore I had to divide cipher_text.length by 2 because hex is multiplied by two. This was one of the issues I ran into while decrypting, which caused an out of range </w:t>
+        <w:t xml:space="preserve">I had issue decrypting because I already converted the encrypted message to hex, therefore I had to divide </w:t>
+      </w:r>
+      <w:proofErr w:type="spellStart"/>
+      <w:r>
+        <w:rPr>
+          <w:rFonts w:hint="eastAsia"/>
+        </w:rPr>
+        <w:t>cipher_text.length</w:t>
+      </w:r>
+      <w:proofErr w:type="spellEnd"/>
+      <w:r>
+        <w:rPr>
+          <w:rFonts w:hint="eastAsia"/>
+        </w:rPr>
+        <w:t xml:space="preserve"> by 2 because hex is multiplied by two. This was one of the issues I ran into while decrypting, which caused an out of range </w:t>
       </w:r>
       <w:r>
         <w:rPr>
@@ -108,16 +142,17 @@
         </w:rPr>
         <w:t>argument</w:t>
       </w:r>
+      <w:r>
+        <w:rPr>
+          <w:rFonts w:hint="eastAsia"/>
+        </w:rPr>
+        <w:t>.</w:t>
+      </w:r>
+    </w:p>
+    <w:p>
       <w:bookmarkStart w:id="0" w:name="_GoBack"/>
       <w:bookmarkEnd w:id="0"/>
-      <w:r>
-        <w:rPr>
-          <w:rFonts w:hint="eastAsia"/>
-        </w:rPr>
-        <w:t>.</w:t>
-      </w:r>
     </w:p>
-    <w:p/>
     <w:sectPr>
       <w:pgSz w:w="12240" w:h="15840"/>
       <w:pgMar w:top="1440" w:right="1440" w:bottom="1440" w:left="1440" w:header="720" w:footer="720" w:gutter="0"/>

</xml_diff>